<commit_message>
Switching the build type
</commit_message>
<xml_diff>
--- a/cmake.docx
+++ b/cmake.docx
@@ -10147,12 +10147,1330 @@
       </w:r>
     </w:p>
     <w:p/>
+    <w:p>
+      <w:r>
+        <w:br w:type="page"/>
+      </w:r>
+    </w:p>
+    <w:p>
+      <w:pPr>
+        <w:pStyle w:val="Title"/>
+      </w:pPr>
+      <w:r>
+        <w:lastRenderedPageBreak/>
+        <w:t>Switching the build type</w:t>
+      </w:r>
+    </w:p>
     <w:p/>
     <w:p>
+      <w:r>
+        <w:t xml:space="preserve">Cmake build type ve configuration için kavram vardır ki bunlar </w:t>
+      </w:r>
+      <w:r>
+        <w:rPr>
+          <w:i/>
+          <w:iCs/>
+        </w:rPr>
+        <w:t>Debug</w:t>
+      </w:r>
+      <w:r>
+        <w:t xml:space="preserve">, </w:t>
+      </w:r>
+      <w:r>
+        <w:rPr>
+          <w:i/>
+          <w:iCs/>
+        </w:rPr>
+        <w:t>Release</w:t>
+      </w:r>
+      <w:r>
+        <w:t xml:space="preserve"> ve toplamda 4 adettir. Aynı anda bunlardan bir tanesi kullanılabilir. Çünkü her biri için ayrı ilgili dosyalar ve propertiesler oluşturulur. Bu build type larını seçebileceğimiz cmake değişkeni, CMAKE_BUILD_TYPE değişkenidir. Varsayılan olarak </w:t>
+      </w:r>
+      <w:r>
+        <w:rPr>
+          <w:i/>
+          <w:iCs/>
+        </w:rPr>
+        <w:t>Debug</w:t>
+      </w:r>
+      <w:r>
+        <w:t xml:space="preserve"> tur. </w:t>
+      </w:r>
+    </w:p>
+    <w:p>
       <w:pPr>
         <w:pStyle w:val="ListParagraph"/>
-      </w:pPr>
-    </w:p>
+        <w:numPr>
+          <w:ilvl w:val="0"/>
+          <w:numId w:val="3"/>
+        </w:numPr>
+      </w:pPr>
+      <w:r>
+        <w:rPr>
+          <w:i/>
+          <w:iCs/>
+        </w:rPr>
+        <w:t xml:space="preserve">Debug: </w:t>
+      </w:r>
+      <w:r>
+        <w:t>bu değişken ile Library niz yada executable dosyanız hiç bir optimisazyon yapmaz ve bütün debug symbollerini içerir.</w:t>
+      </w:r>
+    </w:p>
+    <w:p>
+      <w:pPr>
+        <w:pStyle w:val="ListParagraph"/>
+        <w:numPr>
+          <w:ilvl w:val="0"/>
+          <w:numId w:val="3"/>
+        </w:numPr>
+      </w:pPr>
+      <w:r>
+        <w:rPr>
+          <w:i/>
+          <w:iCs/>
+        </w:rPr>
+        <w:t>Release:</w:t>
+      </w:r>
+      <w:r>
+        <w:t xml:space="preserve"> bu değişken library ve executable dosyanız optimisazyon yapar ve herhangi bir debug symbol içermez</w:t>
+      </w:r>
+    </w:p>
+    <w:p>
+      <w:pPr>
+        <w:pStyle w:val="ListParagraph"/>
+        <w:numPr>
+          <w:ilvl w:val="0"/>
+          <w:numId w:val="3"/>
+        </w:numPr>
+      </w:pPr>
+      <w:r>
+        <w:rPr>
+          <w:i/>
+          <w:iCs/>
+        </w:rPr>
+        <w:t>ReleaseWithDebInfo:</w:t>
+      </w:r>
+      <w:r>
+        <w:t xml:space="preserve"> bu değişken ile daha z optimisazyon yapar ve debug symbollerini içerir.</w:t>
+      </w:r>
+    </w:p>
+    <w:p>
+      <w:pPr>
+        <w:pStyle w:val="ListParagraph"/>
+        <w:numPr>
+          <w:ilvl w:val="0"/>
+          <w:numId w:val="3"/>
+        </w:numPr>
+      </w:pPr>
+      <w:r>
+        <w:rPr>
+          <w:i/>
+          <w:iCs/>
+        </w:rPr>
+        <w:t>MinSizeRel:</w:t>
+      </w:r>
+      <w:r>
+        <w:t xml:space="preserve"> bu değişlen ile library yada executable dosyalar için object code size artırmadan optimisazyon yapar.</w:t>
+      </w:r>
+    </w:p>
+    <w:p>
+      <w:pPr>
+        <w:rPr>
+          <w:b/>
+          <w:bCs/>
+          <w:sz w:val="28"/>
+          <w:szCs w:val="28"/>
+        </w:rPr>
+      </w:pPr>
+      <w:r>
+        <w:rPr>
+          <w:b/>
+          <w:bCs/>
+          <w:sz w:val="28"/>
+          <w:szCs w:val="28"/>
+        </w:rPr>
+        <w:t>How to do it</w:t>
+      </w:r>
+    </w:p>
+    <w:p>
+      <w:r>
+        <w:t>Bu bölümde build type nasıl seçileceğine bakacağız.</w:t>
+      </w:r>
+    </w:p>
+    <w:p>
+      <w:pPr>
+        <w:pStyle w:val="ListParagraph"/>
+        <w:numPr>
+          <w:ilvl w:val="0"/>
+          <w:numId w:val="9"/>
+        </w:numPr>
+      </w:pPr>
+      <w:r>
+        <w:t>Mininum Cmake versiyonumuzu yazıyoruz ve proje adını ve projede kullanılan dilleride belirtiyoruz.</w:t>
+      </w:r>
+    </w:p>
+    <w:p>
+      <w:pPr>
+        <w:pStyle w:val="ListParagraph"/>
+        <w:shd w:val="clear" w:color="auto" w:fill="1E1E1E"/>
+        <w:spacing w:after="0" w:line="285" w:lineRule="atLeast"/>
+        <w:rPr>
+          <w:rFonts w:ascii="Consolas" w:eastAsia="Times New Roman" w:hAnsi="Consolas" w:cs="Times New Roman"/>
+          <w:color w:val="DADADA"/>
+          <w:sz w:val="21"/>
+          <w:szCs w:val="21"/>
+        </w:rPr>
+      </w:pPr>
+      <w:r>
+        <w:rPr>
+          <w:rFonts w:ascii="Consolas" w:eastAsia="Times New Roman" w:hAnsi="Consolas" w:cs="Times New Roman"/>
+          <w:color w:val="569CD6"/>
+          <w:sz w:val="21"/>
+          <w:szCs w:val="21"/>
+        </w:rPr>
+        <w:t>cmake_minimum_required</w:t>
+      </w:r>
+      <w:r>
+        <w:rPr>
+          <w:rFonts w:ascii="Consolas" w:eastAsia="Times New Roman" w:hAnsi="Consolas" w:cs="Times New Roman"/>
+          <w:color w:val="DADADA"/>
+          <w:sz w:val="21"/>
+          <w:szCs w:val="21"/>
+        </w:rPr>
+        <w:t>(VERSION 3.15 FATAL_ERROR)</w:t>
+      </w:r>
+    </w:p>
+    <w:p>
+      <w:pPr>
+        <w:pStyle w:val="ListParagraph"/>
+        <w:shd w:val="clear" w:color="auto" w:fill="1E1E1E"/>
+        <w:spacing w:after="0" w:line="285" w:lineRule="atLeast"/>
+        <w:rPr>
+          <w:rFonts w:ascii="Consolas" w:eastAsia="Times New Roman" w:hAnsi="Consolas" w:cs="Times New Roman"/>
+          <w:color w:val="DADADA"/>
+          <w:sz w:val="21"/>
+          <w:szCs w:val="21"/>
+        </w:rPr>
+      </w:pPr>
+    </w:p>
+    <w:p>
+      <w:pPr>
+        <w:pStyle w:val="ListParagraph"/>
+        <w:shd w:val="clear" w:color="auto" w:fill="1E1E1E"/>
+        <w:spacing w:after="0" w:line="285" w:lineRule="atLeast"/>
+        <w:rPr>
+          <w:rFonts w:ascii="Consolas" w:eastAsia="Times New Roman" w:hAnsi="Consolas" w:cs="Times New Roman"/>
+          <w:color w:val="DADADA"/>
+          <w:sz w:val="21"/>
+          <w:szCs w:val="21"/>
+        </w:rPr>
+      </w:pPr>
+      <w:r>
+        <w:rPr>
+          <w:rFonts w:ascii="Consolas" w:eastAsia="Times New Roman" w:hAnsi="Consolas" w:cs="Times New Roman"/>
+          <w:color w:val="569CD6"/>
+          <w:sz w:val="21"/>
+          <w:szCs w:val="21"/>
+        </w:rPr>
+        <w:t>project</w:t>
+      </w:r>
+      <w:r>
+        <w:rPr>
+          <w:rFonts w:ascii="Consolas" w:eastAsia="Times New Roman" w:hAnsi="Consolas" w:cs="Times New Roman"/>
+          <w:color w:val="DADADA"/>
+          <w:sz w:val="21"/>
+          <w:szCs w:val="21"/>
+        </w:rPr>
+        <w:t>(helloWorld LANGUAGES C CXX)</w:t>
+      </w:r>
+    </w:p>
+    <w:p>
+      <w:pPr>
+        <w:pStyle w:val="ListParagraph"/>
+        <w:numPr>
+          <w:ilvl w:val="0"/>
+          <w:numId w:val="9"/>
+        </w:numPr>
+      </w:pPr>
+      <w:r>
+        <w:t>Sonra, varsayılan build type seçiyoruz(Bu bölümde Release), kullanıcıya bunu message ile gösteriyoruz. CACHE string değişkenini set ederek cache içeriğini düzenlemiş oluruz.</w:t>
+      </w:r>
+    </w:p>
+    <w:p>
+      <w:pPr>
+        <w:pStyle w:val="ListParagraph"/>
+        <w:shd w:val="clear" w:color="auto" w:fill="1E1E1E"/>
+        <w:spacing w:after="0" w:line="285" w:lineRule="atLeast"/>
+        <w:rPr>
+          <w:rFonts w:ascii="Consolas" w:eastAsia="Times New Roman" w:hAnsi="Consolas" w:cs="Times New Roman"/>
+          <w:color w:val="DADADA"/>
+          <w:sz w:val="21"/>
+          <w:szCs w:val="21"/>
+        </w:rPr>
+      </w:pPr>
+      <w:r>
+        <w:rPr>
+          <w:rFonts w:ascii="Consolas" w:eastAsia="Times New Roman" w:hAnsi="Consolas" w:cs="Times New Roman"/>
+          <w:color w:val="569CD6"/>
+          <w:sz w:val="21"/>
+          <w:szCs w:val="21"/>
+        </w:rPr>
+        <w:t>if</w:t>
+      </w:r>
+      <w:r>
+        <w:rPr>
+          <w:rFonts w:ascii="Consolas" w:eastAsia="Times New Roman" w:hAnsi="Consolas" w:cs="Times New Roman"/>
+          <w:color w:val="DADADA"/>
+          <w:sz w:val="21"/>
+          <w:szCs w:val="21"/>
+        </w:rPr>
+        <w:t xml:space="preserve">( </w:t>
+      </w:r>
+      <w:r>
+        <w:rPr>
+          <w:rFonts w:ascii="Consolas" w:eastAsia="Times New Roman" w:hAnsi="Consolas" w:cs="Times New Roman"/>
+          <w:color w:val="569CD6"/>
+          <w:sz w:val="21"/>
+          <w:szCs w:val="21"/>
+        </w:rPr>
+        <w:t>NOT</w:t>
+      </w:r>
+      <w:r>
+        <w:rPr>
+          <w:rFonts w:ascii="Consolas" w:eastAsia="Times New Roman" w:hAnsi="Consolas" w:cs="Times New Roman"/>
+          <w:color w:val="DADADA"/>
+          <w:sz w:val="21"/>
+          <w:szCs w:val="21"/>
+        </w:rPr>
+        <w:t xml:space="preserve"> </w:t>
+      </w:r>
+      <w:r>
+        <w:rPr>
+          <w:rFonts w:ascii="Consolas" w:eastAsia="Times New Roman" w:hAnsi="Consolas" w:cs="Times New Roman"/>
+          <w:color w:val="9CDCFE"/>
+          <w:sz w:val="21"/>
+          <w:szCs w:val="21"/>
+        </w:rPr>
+        <w:t>CMAKE_BUILD_TYPE</w:t>
+      </w:r>
+      <w:r>
+        <w:rPr>
+          <w:rFonts w:ascii="Consolas" w:eastAsia="Times New Roman" w:hAnsi="Consolas" w:cs="Times New Roman"/>
+          <w:color w:val="DADADA"/>
+          <w:sz w:val="21"/>
+          <w:szCs w:val="21"/>
+        </w:rPr>
+        <w:t xml:space="preserve"> )</w:t>
+      </w:r>
+    </w:p>
+    <w:p>
+      <w:pPr>
+        <w:pStyle w:val="ListParagraph"/>
+        <w:shd w:val="clear" w:color="auto" w:fill="1E1E1E"/>
+        <w:spacing w:after="0" w:line="285" w:lineRule="atLeast"/>
+        <w:rPr>
+          <w:rFonts w:ascii="Consolas" w:eastAsia="Times New Roman" w:hAnsi="Consolas" w:cs="Times New Roman"/>
+          <w:color w:val="DADADA"/>
+          <w:sz w:val="21"/>
+          <w:szCs w:val="21"/>
+        </w:rPr>
+      </w:pPr>
+      <w:r>
+        <w:rPr>
+          <w:rFonts w:ascii="Consolas" w:eastAsia="Times New Roman" w:hAnsi="Consolas" w:cs="Times New Roman"/>
+          <w:color w:val="569CD6"/>
+          <w:sz w:val="21"/>
+          <w:szCs w:val="21"/>
+        </w:rPr>
+        <w:t>    set</w:t>
+      </w:r>
+      <w:r>
+        <w:rPr>
+          <w:rFonts w:ascii="Consolas" w:eastAsia="Times New Roman" w:hAnsi="Consolas" w:cs="Times New Roman"/>
+          <w:color w:val="DADADA"/>
+          <w:sz w:val="21"/>
+          <w:szCs w:val="21"/>
+        </w:rPr>
+        <w:t>(</w:t>
+      </w:r>
+      <w:r>
+        <w:rPr>
+          <w:rFonts w:ascii="Consolas" w:eastAsia="Times New Roman" w:hAnsi="Consolas" w:cs="Times New Roman"/>
+          <w:color w:val="9CDCFE"/>
+          <w:sz w:val="21"/>
+          <w:szCs w:val="21"/>
+        </w:rPr>
+        <w:t>CMAKE_BUILD_TYPE</w:t>
+      </w:r>
+      <w:r>
+        <w:rPr>
+          <w:rFonts w:ascii="Consolas" w:eastAsia="Times New Roman" w:hAnsi="Consolas" w:cs="Times New Roman"/>
+          <w:color w:val="DADADA"/>
+          <w:sz w:val="21"/>
+          <w:szCs w:val="21"/>
+        </w:rPr>
+        <w:t xml:space="preserve"> Release </w:t>
+      </w:r>
+      <w:r>
+        <w:rPr>
+          <w:rFonts w:ascii="Consolas" w:eastAsia="Times New Roman" w:hAnsi="Consolas" w:cs="Times New Roman"/>
+          <w:color w:val="569CD6"/>
+          <w:sz w:val="21"/>
+          <w:szCs w:val="21"/>
+        </w:rPr>
+        <w:t>CACHE</w:t>
+      </w:r>
+      <w:r>
+        <w:rPr>
+          <w:rFonts w:ascii="Consolas" w:eastAsia="Times New Roman" w:hAnsi="Consolas" w:cs="Times New Roman"/>
+          <w:color w:val="DADADA"/>
+          <w:sz w:val="21"/>
+          <w:szCs w:val="21"/>
+        </w:rPr>
+        <w:t xml:space="preserve"> </w:t>
+      </w:r>
+      <w:r>
+        <w:rPr>
+          <w:rFonts w:ascii="Consolas" w:eastAsia="Times New Roman" w:hAnsi="Consolas" w:cs="Times New Roman"/>
+          <w:color w:val="569CD6"/>
+          <w:sz w:val="21"/>
+          <w:szCs w:val="21"/>
+        </w:rPr>
+        <w:t>STRING</w:t>
+      </w:r>
+      <w:r>
+        <w:rPr>
+          <w:rFonts w:ascii="Consolas" w:eastAsia="Times New Roman" w:hAnsi="Consolas" w:cs="Times New Roman"/>
+          <w:color w:val="DADADA"/>
+          <w:sz w:val="21"/>
+          <w:szCs w:val="21"/>
+        </w:rPr>
+        <w:t xml:space="preserve"> </w:t>
+      </w:r>
+      <w:r>
+        <w:rPr>
+          <w:rFonts w:ascii="Consolas" w:eastAsia="Times New Roman" w:hAnsi="Consolas" w:cs="Times New Roman"/>
+          <w:color w:val="CE9178"/>
+          <w:sz w:val="21"/>
+          <w:szCs w:val="21"/>
+        </w:rPr>
+        <w:t>"Build Type"</w:t>
+      </w:r>
+      <w:r>
+        <w:rPr>
+          <w:rFonts w:ascii="Consolas" w:eastAsia="Times New Roman" w:hAnsi="Consolas" w:cs="Times New Roman"/>
+          <w:color w:val="DADADA"/>
+          <w:sz w:val="21"/>
+          <w:szCs w:val="21"/>
+        </w:rPr>
+        <w:t xml:space="preserve"> FORCE)</w:t>
+      </w:r>
+    </w:p>
+    <w:p>
+      <w:pPr>
+        <w:pStyle w:val="ListParagraph"/>
+        <w:shd w:val="clear" w:color="auto" w:fill="1E1E1E"/>
+        <w:spacing w:after="0" w:line="285" w:lineRule="atLeast"/>
+        <w:rPr>
+          <w:rFonts w:ascii="Consolas" w:eastAsia="Times New Roman" w:hAnsi="Consolas" w:cs="Times New Roman"/>
+          <w:color w:val="DADADA"/>
+          <w:sz w:val="21"/>
+          <w:szCs w:val="21"/>
+        </w:rPr>
+      </w:pPr>
+      <w:r>
+        <w:rPr>
+          <w:rFonts w:ascii="Consolas" w:eastAsia="Times New Roman" w:hAnsi="Consolas" w:cs="Times New Roman"/>
+          <w:color w:val="569CD6"/>
+          <w:sz w:val="21"/>
+          <w:szCs w:val="21"/>
+        </w:rPr>
+        <w:t>endif</w:t>
+      </w:r>
+      <w:r>
+        <w:rPr>
+          <w:rFonts w:ascii="Consolas" w:eastAsia="Times New Roman" w:hAnsi="Consolas" w:cs="Times New Roman"/>
+          <w:color w:val="DADADA"/>
+          <w:sz w:val="21"/>
+          <w:szCs w:val="21"/>
+        </w:rPr>
+        <w:t>()</w:t>
+      </w:r>
+    </w:p>
+    <w:p>
+      <w:pPr>
+        <w:pStyle w:val="ListParagraph"/>
+        <w:shd w:val="clear" w:color="auto" w:fill="1E1E1E"/>
+        <w:spacing w:after="0" w:line="285" w:lineRule="atLeast"/>
+        <w:rPr>
+          <w:rFonts w:ascii="Consolas" w:eastAsia="Times New Roman" w:hAnsi="Consolas" w:cs="Times New Roman"/>
+          <w:color w:val="DADADA"/>
+          <w:sz w:val="21"/>
+          <w:szCs w:val="21"/>
+        </w:rPr>
+      </w:pPr>
+    </w:p>
+    <w:p>
+      <w:pPr>
+        <w:pStyle w:val="ListParagraph"/>
+        <w:shd w:val="clear" w:color="auto" w:fill="1E1E1E"/>
+        <w:spacing w:after="0" w:line="285" w:lineRule="atLeast"/>
+        <w:rPr>
+          <w:rFonts w:ascii="Consolas" w:eastAsia="Times New Roman" w:hAnsi="Consolas" w:cs="Times New Roman"/>
+          <w:color w:val="DADADA"/>
+          <w:sz w:val="21"/>
+          <w:szCs w:val="21"/>
+        </w:rPr>
+      </w:pPr>
+      <w:r>
+        <w:rPr>
+          <w:rFonts w:ascii="Consolas" w:eastAsia="Times New Roman" w:hAnsi="Consolas" w:cs="Times New Roman"/>
+          <w:color w:val="569CD6"/>
+          <w:sz w:val="21"/>
+          <w:szCs w:val="21"/>
+        </w:rPr>
+        <w:t>message</w:t>
+      </w:r>
+      <w:r>
+        <w:rPr>
+          <w:rFonts w:ascii="Consolas" w:eastAsia="Times New Roman" w:hAnsi="Consolas" w:cs="Times New Roman"/>
+          <w:color w:val="DADADA"/>
+          <w:sz w:val="21"/>
+          <w:szCs w:val="21"/>
+        </w:rPr>
+        <w:t xml:space="preserve">( STATUS </w:t>
+      </w:r>
+      <w:r>
+        <w:rPr>
+          <w:rFonts w:ascii="Consolas" w:eastAsia="Times New Roman" w:hAnsi="Consolas" w:cs="Times New Roman"/>
+          <w:color w:val="CE9178"/>
+          <w:sz w:val="21"/>
+          <w:szCs w:val="21"/>
+        </w:rPr>
+        <w:t>"Build Type: ${CMAKE_BUILD_TYPE}"</w:t>
+      </w:r>
+      <w:r>
+        <w:rPr>
+          <w:rFonts w:ascii="Consolas" w:eastAsia="Times New Roman" w:hAnsi="Consolas" w:cs="Times New Roman"/>
+          <w:color w:val="DADADA"/>
+          <w:sz w:val="21"/>
+          <w:szCs w:val="21"/>
+        </w:rPr>
+        <w:t>)</w:t>
+      </w:r>
+    </w:p>
+    <w:p>
+      <w:pPr>
+        <w:pStyle w:val="ListParagraph"/>
+        <w:numPr>
+          <w:ilvl w:val="0"/>
+          <w:numId w:val="9"/>
+        </w:numPr>
+      </w:pPr>
+      <w:r>
+        <w:t>Daha compile flag lerini message ile kullanıcıya gösterelim.</w:t>
+      </w:r>
+    </w:p>
+    <w:p>
+      <w:pPr>
+        <w:pStyle w:val="ListParagraph"/>
+        <w:shd w:val="clear" w:color="auto" w:fill="1E1E1E"/>
+        <w:spacing w:after="0" w:line="285" w:lineRule="atLeast"/>
+        <w:rPr>
+          <w:rFonts w:ascii="Consolas" w:eastAsia="Times New Roman" w:hAnsi="Consolas" w:cs="Times New Roman"/>
+          <w:color w:val="DADADA"/>
+          <w:sz w:val="18"/>
+          <w:szCs w:val="18"/>
+        </w:rPr>
+      </w:pPr>
+      <w:r>
+        <w:rPr>
+          <w:rFonts w:ascii="Consolas" w:eastAsia="Times New Roman" w:hAnsi="Consolas" w:cs="Times New Roman"/>
+          <w:color w:val="569CD6"/>
+          <w:sz w:val="18"/>
+          <w:szCs w:val="18"/>
+        </w:rPr>
+        <w:t>message</w:t>
+      </w:r>
+      <w:r>
+        <w:rPr>
+          <w:rFonts w:ascii="Consolas" w:eastAsia="Times New Roman" w:hAnsi="Consolas" w:cs="Times New Roman"/>
+          <w:color w:val="DADADA"/>
+          <w:sz w:val="18"/>
+          <w:szCs w:val="18"/>
+        </w:rPr>
+        <w:t xml:space="preserve">( STATUS </w:t>
+      </w:r>
+      <w:r>
+        <w:rPr>
+          <w:rFonts w:ascii="Consolas" w:eastAsia="Times New Roman" w:hAnsi="Consolas" w:cs="Times New Roman"/>
+          <w:color w:val="CE9178"/>
+          <w:sz w:val="18"/>
+          <w:szCs w:val="18"/>
+        </w:rPr>
+        <w:t>"C Flag Debug information: ${CMAKE_C_FLAGS_DEBUG}"</w:t>
+      </w:r>
+      <w:r>
+        <w:rPr>
+          <w:rFonts w:ascii="Consolas" w:eastAsia="Times New Roman" w:hAnsi="Consolas" w:cs="Times New Roman"/>
+          <w:color w:val="DADADA"/>
+          <w:sz w:val="18"/>
+          <w:szCs w:val="18"/>
+        </w:rPr>
+        <w:t>)</w:t>
+      </w:r>
+    </w:p>
+    <w:p>
+      <w:pPr>
+        <w:pStyle w:val="ListParagraph"/>
+        <w:shd w:val="clear" w:color="auto" w:fill="1E1E1E"/>
+        <w:spacing w:after="0" w:line="285" w:lineRule="atLeast"/>
+        <w:rPr>
+          <w:rFonts w:ascii="Consolas" w:eastAsia="Times New Roman" w:hAnsi="Consolas" w:cs="Times New Roman"/>
+          <w:color w:val="DADADA"/>
+          <w:sz w:val="18"/>
+          <w:szCs w:val="18"/>
+        </w:rPr>
+      </w:pPr>
+      <w:r>
+        <w:rPr>
+          <w:rFonts w:ascii="Consolas" w:eastAsia="Times New Roman" w:hAnsi="Consolas" w:cs="Times New Roman"/>
+          <w:color w:val="569CD6"/>
+          <w:sz w:val="18"/>
+          <w:szCs w:val="18"/>
+        </w:rPr>
+        <w:t>message</w:t>
+      </w:r>
+      <w:r>
+        <w:rPr>
+          <w:rFonts w:ascii="Consolas" w:eastAsia="Times New Roman" w:hAnsi="Consolas" w:cs="Times New Roman"/>
+          <w:color w:val="DADADA"/>
+          <w:sz w:val="18"/>
+          <w:szCs w:val="18"/>
+        </w:rPr>
+        <w:t xml:space="preserve">( STATUS </w:t>
+      </w:r>
+      <w:r>
+        <w:rPr>
+          <w:rFonts w:ascii="Consolas" w:eastAsia="Times New Roman" w:hAnsi="Consolas" w:cs="Times New Roman"/>
+          <w:color w:val="CE9178"/>
+          <w:sz w:val="18"/>
+          <w:szCs w:val="18"/>
+        </w:rPr>
+        <w:t>"C Flag Release information: ${CMAKE_C_FLAGS_RELEASE}"</w:t>
+      </w:r>
+      <w:r>
+        <w:rPr>
+          <w:rFonts w:ascii="Consolas" w:eastAsia="Times New Roman" w:hAnsi="Consolas" w:cs="Times New Roman"/>
+          <w:color w:val="DADADA"/>
+          <w:sz w:val="18"/>
+          <w:szCs w:val="18"/>
+        </w:rPr>
+        <w:t>)</w:t>
+      </w:r>
+    </w:p>
+    <w:p>
+      <w:pPr>
+        <w:pStyle w:val="ListParagraph"/>
+        <w:shd w:val="clear" w:color="auto" w:fill="1E1E1E"/>
+        <w:spacing w:after="0" w:line="285" w:lineRule="atLeast"/>
+        <w:rPr>
+          <w:rFonts w:ascii="Consolas" w:eastAsia="Times New Roman" w:hAnsi="Consolas" w:cs="Times New Roman"/>
+          <w:color w:val="DADADA"/>
+          <w:sz w:val="18"/>
+          <w:szCs w:val="18"/>
+        </w:rPr>
+      </w:pPr>
+      <w:r>
+        <w:rPr>
+          <w:rFonts w:ascii="Consolas" w:eastAsia="Times New Roman" w:hAnsi="Consolas" w:cs="Times New Roman"/>
+          <w:color w:val="569CD6"/>
+          <w:sz w:val="18"/>
+          <w:szCs w:val="18"/>
+        </w:rPr>
+        <w:t>message</w:t>
+      </w:r>
+      <w:r>
+        <w:rPr>
+          <w:rFonts w:ascii="Consolas" w:eastAsia="Times New Roman" w:hAnsi="Consolas" w:cs="Times New Roman"/>
+          <w:color w:val="DADADA"/>
+          <w:sz w:val="18"/>
+          <w:szCs w:val="18"/>
+        </w:rPr>
+        <w:t xml:space="preserve">( STATUS </w:t>
+      </w:r>
+      <w:r>
+        <w:rPr>
+          <w:rFonts w:ascii="Consolas" w:eastAsia="Times New Roman" w:hAnsi="Consolas" w:cs="Times New Roman"/>
+          <w:color w:val="CE9178"/>
+          <w:sz w:val="18"/>
+          <w:szCs w:val="18"/>
+        </w:rPr>
+        <w:t>"C Flag RelWıthDebInfo information: ${CMAKE_C_FLAGS_RELWITHDEBINFO}"</w:t>
+      </w:r>
+      <w:r>
+        <w:rPr>
+          <w:rFonts w:ascii="Consolas" w:eastAsia="Times New Roman" w:hAnsi="Consolas" w:cs="Times New Roman"/>
+          <w:color w:val="DADADA"/>
+          <w:sz w:val="18"/>
+          <w:szCs w:val="18"/>
+        </w:rPr>
+        <w:t>)</w:t>
+      </w:r>
+    </w:p>
+    <w:p>
+      <w:pPr>
+        <w:pStyle w:val="ListParagraph"/>
+        <w:shd w:val="clear" w:color="auto" w:fill="1E1E1E"/>
+        <w:spacing w:after="0" w:line="285" w:lineRule="atLeast"/>
+        <w:rPr>
+          <w:rFonts w:ascii="Consolas" w:eastAsia="Times New Roman" w:hAnsi="Consolas" w:cs="Times New Roman"/>
+          <w:color w:val="DADADA"/>
+          <w:sz w:val="18"/>
+          <w:szCs w:val="18"/>
+        </w:rPr>
+      </w:pPr>
+      <w:r>
+        <w:rPr>
+          <w:rFonts w:ascii="Consolas" w:eastAsia="Times New Roman" w:hAnsi="Consolas" w:cs="Times New Roman"/>
+          <w:color w:val="569CD6"/>
+          <w:sz w:val="18"/>
+          <w:szCs w:val="18"/>
+        </w:rPr>
+        <w:t>message</w:t>
+      </w:r>
+      <w:r>
+        <w:rPr>
+          <w:rFonts w:ascii="Consolas" w:eastAsia="Times New Roman" w:hAnsi="Consolas" w:cs="Times New Roman"/>
+          <w:color w:val="DADADA"/>
+          <w:sz w:val="18"/>
+          <w:szCs w:val="18"/>
+        </w:rPr>
+        <w:t xml:space="preserve">( STATUS </w:t>
+      </w:r>
+      <w:r>
+        <w:rPr>
+          <w:rFonts w:ascii="Consolas" w:eastAsia="Times New Roman" w:hAnsi="Consolas" w:cs="Times New Roman"/>
+          <w:color w:val="CE9178"/>
+          <w:sz w:val="18"/>
+          <w:szCs w:val="18"/>
+        </w:rPr>
+        <w:t>"C Flag MinSizeRel information: ${CMAKE_C_FLAGS_MINSIZEREL}"</w:t>
+      </w:r>
+      <w:r>
+        <w:rPr>
+          <w:rFonts w:ascii="Consolas" w:eastAsia="Times New Roman" w:hAnsi="Consolas" w:cs="Times New Roman"/>
+          <w:color w:val="DADADA"/>
+          <w:sz w:val="18"/>
+          <w:szCs w:val="18"/>
+        </w:rPr>
+        <w:t>)</w:t>
+      </w:r>
+    </w:p>
+    <w:p>
+      <w:pPr>
+        <w:pStyle w:val="ListParagraph"/>
+        <w:shd w:val="clear" w:color="auto" w:fill="1E1E1E"/>
+        <w:spacing w:after="0" w:line="285" w:lineRule="atLeast"/>
+        <w:rPr>
+          <w:rFonts w:ascii="Consolas" w:eastAsia="Times New Roman" w:hAnsi="Consolas" w:cs="Times New Roman"/>
+          <w:color w:val="DADADA"/>
+          <w:sz w:val="18"/>
+          <w:szCs w:val="18"/>
+        </w:rPr>
+      </w:pPr>
+    </w:p>
+    <w:p>
+      <w:pPr>
+        <w:pStyle w:val="ListParagraph"/>
+        <w:shd w:val="clear" w:color="auto" w:fill="1E1E1E"/>
+        <w:spacing w:after="0" w:line="285" w:lineRule="atLeast"/>
+        <w:rPr>
+          <w:rFonts w:ascii="Consolas" w:eastAsia="Times New Roman" w:hAnsi="Consolas" w:cs="Times New Roman"/>
+          <w:color w:val="DADADA"/>
+          <w:sz w:val="18"/>
+          <w:szCs w:val="18"/>
+        </w:rPr>
+      </w:pPr>
+      <w:r>
+        <w:rPr>
+          <w:rFonts w:ascii="Consolas" w:eastAsia="Times New Roman" w:hAnsi="Consolas" w:cs="Times New Roman"/>
+          <w:color w:val="569CD6"/>
+          <w:sz w:val="18"/>
+          <w:szCs w:val="18"/>
+        </w:rPr>
+        <w:t>message</w:t>
+      </w:r>
+      <w:r>
+        <w:rPr>
+          <w:rFonts w:ascii="Consolas" w:eastAsia="Times New Roman" w:hAnsi="Consolas" w:cs="Times New Roman"/>
+          <w:color w:val="DADADA"/>
+          <w:sz w:val="18"/>
+          <w:szCs w:val="18"/>
+        </w:rPr>
+        <w:t xml:space="preserve">( STATUS </w:t>
+      </w:r>
+      <w:r>
+        <w:rPr>
+          <w:rFonts w:ascii="Consolas" w:eastAsia="Times New Roman" w:hAnsi="Consolas" w:cs="Times New Roman"/>
+          <w:color w:val="CE9178"/>
+          <w:sz w:val="18"/>
+          <w:szCs w:val="18"/>
+        </w:rPr>
+        <w:t>"C++ Flag Debug information: ${CMAKE_CXX_FLAGS_DEBUG}"</w:t>
+      </w:r>
+      <w:r>
+        <w:rPr>
+          <w:rFonts w:ascii="Consolas" w:eastAsia="Times New Roman" w:hAnsi="Consolas" w:cs="Times New Roman"/>
+          <w:color w:val="DADADA"/>
+          <w:sz w:val="18"/>
+          <w:szCs w:val="18"/>
+        </w:rPr>
+        <w:t>)</w:t>
+      </w:r>
+    </w:p>
+    <w:p>
+      <w:pPr>
+        <w:pStyle w:val="ListParagraph"/>
+        <w:shd w:val="clear" w:color="auto" w:fill="1E1E1E"/>
+        <w:spacing w:after="0" w:line="285" w:lineRule="atLeast"/>
+        <w:rPr>
+          <w:rFonts w:ascii="Consolas" w:eastAsia="Times New Roman" w:hAnsi="Consolas" w:cs="Times New Roman"/>
+          <w:color w:val="DADADA"/>
+          <w:sz w:val="18"/>
+          <w:szCs w:val="18"/>
+        </w:rPr>
+      </w:pPr>
+      <w:r>
+        <w:rPr>
+          <w:rFonts w:ascii="Consolas" w:eastAsia="Times New Roman" w:hAnsi="Consolas" w:cs="Times New Roman"/>
+          <w:color w:val="569CD6"/>
+          <w:sz w:val="18"/>
+          <w:szCs w:val="18"/>
+        </w:rPr>
+        <w:t>message</w:t>
+      </w:r>
+      <w:r>
+        <w:rPr>
+          <w:rFonts w:ascii="Consolas" w:eastAsia="Times New Roman" w:hAnsi="Consolas" w:cs="Times New Roman"/>
+          <w:color w:val="DADADA"/>
+          <w:sz w:val="18"/>
+          <w:szCs w:val="18"/>
+        </w:rPr>
+        <w:t xml:space="preserve">( STATUS </w:t>
+      </w:r>
+      <w:r>
+        <w:rPr>
+          <w:rFonts w:ascii="Consolas" w:eastAsia="Times New Roman" w:hAnsi="Consolas" w:cs="Times New Roman"/>
+          <w:color w:val="CE9178"/>
+          <w:sz w:val="18"/>
+          <w:szCs w:val="18"/>
+        </w:rPr>
+        <w:t>"C++ Flag Release information: ${CMAKE_CXX_FLAGS_RELEASE}"</w:t>
+      </w:r>
+      <w:r>
+        <w:rPr>
+          <w:rFonts w:ascii="Consolas" w:eastAsia="Times New Roman" w:hAnsi="Consolas" w:cs="Times New Roman"/>
+          <w:color w:val="DADADA"/>
+          <w:sz w:val="18"/>
+          <w:szCs w:val="18"/>
+        </w:rPr>
+        <w:t>)</w:t>
+      </w:r>
+    </w:p>
+    <w:p>
+      <w:pPr>
+        <w:pStyle w:val="ListParagraph"/>
+        <w:shd w:val="clear" w:color="auto" w:fill="1E1E1E"/>
+        <w:spacing w:after="0" w:line="285" w:lineRule="atLeast"/>
+        <w:rPr>
+          <w:rFonts w:ascii="Consolas" w:eastAsia="Times New Roman" w:hAnsi="Consolas" w:cs="Times New Roman"/>
+          <w:color w:val="DADADA"/>
+          <w:sz w:val="18"/>
+          <w:szCs w:val="18"/>
+        </w:rPr>
+      </w:pPr>
+      <w:r>
+        <w:rPr>
+          <w:rFonts w:ascii="Consolas" w:eastAsia="Times New Roman" w:hAnsi="Consolas" w:cs="Times New Roman"/>
+          <w:color w:val="569CD6"/>
+          <w:sz w:val="18"/>
+          <w:szCs w:val="18"/>
+        </w:rPr>
+        <w:t>message</w:t>
+      </w:r>
+      <w:r>
+        <w:rPr>
+          <w:rFonts w:ascii="Consolas" w:eastAsia="Times New Roman" w:hAnsi="Consolas" w:cs="Times New Roman"/>
+          <w:color w:val="DADADA"/>
+          <w:sz w:val="18"/>
+          <w:szCs w:val="18"/>
+        </w:rPr>
+        <w:t xml:space="preserve">( STATUS </w:t>
+      </w:r>
+      <w:r>
+        <w:rPr>
+          <w:rFonts w:ascii="Consolas" w:eastAsia="Times New Roman" w:hAnsi="Consolas" w:cs="Times New Roman"/>
+          <w:color w:val="CE9178"/>
+          <w:sz w:val="18"/>
+          <w:szCs w:val="18"/>
+        </w:rPr>
+        <w:t>"C++ Flag RelWıthDebInfo information: ${CMAKE_CXX_FLAGS_RELWITHDEBINFO}"</w:t>
+      </w:r>
+      <w:r>
+        <w:rPr>
+          <w:rFonts w:ascii="Consolas" w:eastAsia="Times New Roman" w:hAnsi="Consolas" w:cs="Times New Roman"/>
+          <w:color w:val="DADADA"/>
+          <w:sz w:val="18"/>
+          <w:szCs w:val="18"/>
+        </w:rPr>
+        <w:t>)</w:t>
+      </w:r>
+    </w:p>
+    <w:p>
+      <w:pPr>
+        <w:pStyle w:val="ListParagraph"/>
+        <w:shd w:val="clear" w:color="auto" w:fill="1E1E1E"/>
+        <w:spacing w:after="0" w:line="285" w:lineRule="atLeast"/>
+        <w:rPr>
+          <w:rFonts w:ascii="Consolas" w:eastAsia="Times New Roman" w:hAnsi="Consolas" w:cs="Times New Roman"/>
+          <w:color w:val="DADADA"/>
+          <w:sz w:val="18"/>
+          <w:szCs w:val="18"/>
+        </w:rPr>
+      </w:pPr>
+      <w:r>
+        <w:rPr>
+          <w:rFonts w:ascii="Consolas" w:eastAsia="Times New Roman" w:hAnsi="Consolas" w:cs="Times New Roman"/>
+          <w:color w:val="569CD6"/>
+          <w:sz w:val="18"/>
+          <w:szCs w:val="18"/>
+        </w:rPr>
+        <w:t>message</w:t>
+      </w:r>
+      <w:r>
+        <w:rPr>
+          <w:rFonts w:ascii="Consolas" w:eastAsia="Times New Roman" w:hAnsi="Consolas" w:cs="Times New Roman"/>
+          <w:color w:val="DADADA"/>
+          <w:sz w:val="18"/>
+          <w:szCs w:val="18"/>
+        </w:rPr>
+        <w:t xml:space="preserve">( STATUS </w:t>
+      </w:r>
+      <w:r>
+        <w:rPr>
+          <w:rFonts w:ascii="Consolas" w:eastAsia="Times New Roman" w:hAnsi="Consolas" w:cs="Times New Roman"/>
+          <w:color w:val="CE9178"/>
+          <w:sz w:val="18"/>
+          <w:szCs w:val="18"/>
+        </w:rPr>
+        <w:t>"C++ Flag MinSizeRel information: ${CMAKE_CXX_FLAGS_MINSIZEREL}"</w:t>
+      </w:r>
+      <w:r>
+        <w:rPr>
+          <w:rFonts w:ascii="Consolas" w:eastAsia="Times New Roman" w:hAnsi="Consolas" w:cs="Times New Roman"/>
+          <w:color w:val="DADADA"/>
+          <w:sz w:val="18"/>
+          <w:szCs w:val="18"/>
+        </w:rPr>
+        <w:t>)</w:t>
+      </w:r>
+    </w:p>
+    <w:p>
+      <w:pPr>
+        <w:pStyle w:val="ListParagraph"/>
+        <w:shd w:val="clear" w:color="auto" w:fill="1E1E1E"/>
+        <w:spacing w:after="0" w:line="285" w:lineRule="atLeast"/>
+        <w:rPr>
+          <w:rFonts w:ascii="Consolas" w:eastAsia="Times New Roman" w:hAnsi="Consolas" w:cs="Times New Roman"/>
+          <w:color w:val="DADADA"/>
+          <w:sz w:val="21"/>
+          <w:szCs w:val="21"/>
+        </w:rPr>
+      </w:pPr>
+    </w:p>
+    <w:p>
+      <w:pPr>
+        <w:pStyle w:val="ListParagraph"/>
+      </w:pPr>
+    </w:p>
+    <w:p>
+      <w:pPr>
+        <w:pStyle w:val="ListParagraph"/>
+        <w:numPr>
+          <w:ilvl w:val="0"/>
+          <w:numId w:val="9"/>
+        </w:numPr>
+      </w:pPr>
+      <w:r>
+        <w:lastRenderedPageBreak/>
+        <w:t>Aşağıdaki gibi bir çıktı alıyoruz vederleyiciye hangi parametrelerin gittiğini buradan görebiliriz.</w:t>
+      </w:r>
+    </w:p>
+    <w:p>
+      <w:pPr>
+        <w:autoSpaceDE w:val="0"/>
+        <w:autoSpaceDN w:val="0"/>
+        <w:adjustRightInd w:val="0"/>
+        <w:spacing w:after="0" w:line="240" w:lineRule="auto"/>
+        <w:rPr>
+          <w:rFonts w:ascii="Lucida Console" w:hAnsi="Lucida Console" w:cs="Lucida Console"/>
+          <w:sz w:val="18"/>
+          <w:szCs w:val="18"/>
+        </w:rPr>
+      </w:pPr>
+      <w:r>
+        <w:rPr>
+          <w:rFonts w:ascii="Lucida Console" w:hAnsi="Lucida Console" w:cs="Lucida Console"/>
+          <w:sz w:val="18"/>
+          <w:szCs w:val="18"/>
+        </w:rPr>
+        <w:t>$ cmake ..</w:t>
+      </w:r>
+    </w:p>
+    <w:p>
+      <w:pPr>
+        <w:autoSpaceDE w:val="0"/>
+        <w:autoSpaceDN w:val="0"/>
+        <w:adjustRightInd w:val="0"/>
+        <w:spacing w:after="0" w:line="240" w:lineRule="auto"/>
+        <w:rPr>
+          <w:rFonts w:ascii="Lucida Console" w:hAnsi="Lucida Console" w:cs="Lucida Console"/>
+          <w:sz w:val="18"/>
+          <w:szCs w:val="18"/>
+        </w:rPr>
+      </w:pPr>
+      <w:r>
+        <w:rPr>
+          <w:rFonts w:ascii="Lucida Console" w:hAnsi="Lucida Console" w:cs="Lucida Console"/>
+          <w:sz w:val="18"/>
+          <w:szCs w:val="18"/>
+        </w:rPr>
+        <w:t>-- Build Type: Debug</w:t>
+      </w:r>
+    </w:p>
+    <w:p>
+      <w:pPr>
+        <w:autoSpaceDE w:val="0"/>
+        <w:autoSpaceDN w:val="0"/>
+        <w:adjustRightInd w:val="0"/>
+        <w:spacing w:after="0" w:line="240" w:lineRule="auto"/>
+        <w:rPr>
+          <w:rFonts w:ascii="Lucida Console" w:hAnsi="Lucida Console" w:cs="Lucida Console"/>
+          <w:sz w:val="18"/>
+          <w:szCs w:val="18"/>
+        </w:rPr>
+      </w:pPr>
+      <w:r>
+        <w:rPr>
+          <w:rFonts w:ascii="Lucida Console" w:hAnsi="Lucida Console" w:cs="Lucida Console"/>
+          <w:sz w:val="18"/>
+          <w:szCs w:val="18"/>
+        </w:rPr>
+        <w:t>-- C Flag Debug information: -g</w:t>
+      </w:r>
+    </w:p>
+    <w:p>
+      <w:pPr>
+        <w:autoSpaceDE w:val="0"/>
+        <w:autoSpaceDN w:val="0"/>
+        <w:adjustRightInd w:val="0"/>
+        <w:spacing w:after="0" w:line="240" w:lineRule="auto"/>
+        <w:rPr>
+          <w:rFonts w:ascii="Lucida Console" w:hAnsi="Lucida Console" w:cs="Lucida Console"/>
+          <w:sz w:val="18"/>
+          <w:szCs w:val="18"/>
+        </w:rPr>
+      </w:pPr>
+      <w:r>
+        <w:rPr>
+          <w:rFonts w:ascii="Lucida Console" w:hAnsi="Lucida Console" w:cs="Lucida Console"/>
+          <w:sz w:val="18"/>
+          <w:szCs w:val="18"/>
+        </w:rPr>
+        <w:t>-- C Flag Release information: -O3 -DNDEBUG</w:t>
+      </w:r>
+    </w:p>
+    <w:p>
+      <w:pPr>
+        <w:autoSpaceDE w:val="0"/>
+        <w:autoSpaceDN w:val="0"/>
+        <w:adjustRightInd w:val="0"/>
+        <w:spacing w:after="0" w:line="240" w:lineRule="auto"/>
+        <w:rPr>
+          <w:rFonts w:ascii="Lucida Console" w:hAnsi="Lucida Console" w:cs="Lucida Console"/>
+          <w:sz w:val="18"/>
+          <w:szCs w:val="18"/>
+        </w:rPr>
+      </w:pPr>
+      <w:r>
+        <w:rPr>
+          <w:rFonts w:ascii="Lucida Console" w:hAnsi="Lucida Console" w:cs="Lucida Console"/>
+          <w:sz w:val="18"/>
+          <w:szCs w:val="18"/>
+        </w:rPr>
+        <w:t>-- C Flag RelWıthDebInfo information: -O2 -g -DNDEBUG</w:t>
+      </w:r>
+    </w:p>
+    <w:p>
+      <w:pPr>
+        <w:autoSpaceDE w:val="0"/>
+        <w:autoSpaceDN w:val="0"/>
+        <w:adjustRightInd w:val="0"/>
+        <w:spacing w:after="0" w:line="240" w:lineRule="auto"/>
+        <w:rPr>
+          <w:rFonts w:ascii="Lucida Console" w:hAnsi="Lucida Console" w:cs="Lucida Console"/>
+          <w:sz w:val="18"/>
+          <w:szCs w:val="18"/>
+        </w:rPr>
+      </w:pPr>
+      <w:r>
+        <w:rPr>
+          <w:rFonts w:ascii="Lucida Console" w:hAnsi="Lucida Console" w:cs="Lucida Console"/>
+          <w:sz w:val="18"/>
+          <w:szCs w:val="18"/>
+        </w:rPr>
+        <w:t>-- C Flag MinSizeRel information: -Os -DNDEBUG</w:t>
+      </w:r>
+    </w:p>
+    <w:p>
+      <w:pPr>
+        <w:autoSpaceDE w:val="0"/>
+        <w:autoSpaceDN w:val="0"/>
+        <w:adjustRightInd w:val="0"/>
+        <w:spacing w:after="0" w:line="240" w:lineRule="auto"/>
+        <w:rPr>
+          <w:rFonts w:ascii="Lucida Console" w:hAnsi="Lucida Console" w:cs="Lucida Console"/>
+          <w:sz w:val="18"/>
+          <w:szCs w:val="18"/>
+        </w:rPr>
+      </w:pPr>
+      <w:r>
+        <w:rPr>
+          <w:rFonts w:ascii="Lucida Console" w:hAnsi="Lucida Console" w:cs="Lucida Console"/>
+          <w:sz w:val="18"/>
+          <w:szCs w:val="18"/>
+        </w:rPr>
+        <w:t>-- C++ Flag Debug information: -g</w:t>
+      </w:r>
+    </w:p>
+    <w:p>
+      <w:pPr>
+        <w:autoSpaceDE w:val="0"/>
+        <w:autoSpaceDN w:val="0"/>
+        <w:adjustRightInd w:val="0"/>
+        <w:spacing w:after="0" w:line="240" w:lineRule="auto"/>
+        <w:rPr>
+          <w:rFonts w:ascii="Lucida Console" w:hAnsi="Lucida Console" w:cs="Lucida Console"/>
+          <w:sz w:val="18"/>
+          <w:szCs w:val="18"/>
+        </w:rPr>
+      </w:pPr>
+      <w:r>
+        <w:rPr>
+          <w:rFonts w:ascii="Lucida Console" w:hAnsi="Lucida Console" w:cs="Lucida Console"/>
+          <w:sz w:val="18"/>
+          <w:szCs w:val="18"/>
+        </w:rPr>
+        <w:t>-- C++ Flag Release information: -O3 -DNDEBUG</w:t>
+      </w:r>
+    </w:p>
+    <w:p>
+      <w:pPr>
+        <w:autoSpaceDE w:val="0"/>
+        <w:autoSpaceDN w:val="0"/>
+        <w:adjustRightInd w:val="0"/>
+        <w:spacing w:after="0" w:line="240" w:lineRule="auto"/>
+        <w:rPr>
+          <w:rFonts w:ascii="Lucida Console" w:hAnsi="Lucida Console" w:cs="Lucida Console"/>
+          <w:sz w:val="18"/>
+          <w:szCs w:val="18"/>
+        </w:rPr>
+      </w:pPr>
+      <w:r>
+        <w:rPr>
+          <w:rFonts w:ascii="Lucida Console" w:hAnsi="Lucida Console" w:cs="Lucida Console"/>
+          <w:sz w:val="18"/>
+          <w:szCs w:val="18"/>
+        </w:rPr>
+        <w:t>-- C++ Flag RelWıthDebInfo information: -O2 -g -DNDEBUG</w:t>
+      </w:r>
+    </w:p>
+    <w:p>
+      <w:pPr>
+        <w:autoSpaceDE w:val="0"/>
+        <w:autoSpaceDN w:val="0"/>
+        <w:adjustRightInd w:val="0"/>
+        <w:spacing w:after="0" w:line="240" w:lineRule="auto"/>
+        <w:rPr>
+          <w:rFonts w:ascii="Lucida Console" w:hAnsi="Lucida Console" w:cs="Lucida Console"/>
+          <w:sz w:val="18"/>
+          <w:szCs w:val="18"/>
+        </w:rPr>
+      </w:pPr>
+      <w:r>
+        <w:rPr>
+          <w:rFonts w:ascii="Lucida Console" w:hAnsi="Lucida Console" w:cs="Lucida Console"/>
+          <w:sz w:val="18"/>
+          <w:szCs w:val="18"/>
+        </w:rPr>
+        <w:t>-- C++ Flag MinSizeRel information: -Os -DNDEBUG</w:t>
+      </w:r>
+    </w:p>
+    <w:p>
+      <w:pPr>
+        <w:autoSpaceDE w:val="0"/>
+        <w:autoSpaceDN w:val="0"/>
+        <w:adjustRightInd w:val="0"/>
+        <w:spacing w:after="0" w:line="240" w:lineRule="auto"/>
+        <w:rPr>
+          <w:rFonts w:ascii="Lucida Console" w:hAnsi="Lucida Console" w:cs="Lucida Console"/>
+          <w:sz w:val="18"/>
+          <w:szCs w:val="18"/>
+        </w:rPr>
+      </w:pPr>
+      <w:r>
+        <w:rPr>
+          <w:rFonts w:ascii="Lucida Console" w:hAnsi="Lucida Console" w:cs="Lucida Console"/>
+          <w:sz w:val="18"/>
+          <w:szCs w:val="18"/>
+        </w:rPr>
+        <w:t>-- Configuring done</w:t>
+      </w:r>
+    </w:p>
+    <w:p>
+      <w:pPr>
+        <w:autoSpaceDE w:val="0"/>
+        <w:autoSpaceDN w:val="0"/>
+        <w:adjustRightInd w:val="0"/>
+        <w:spacing w:after="0" w:line="240" w:lineRule="auto"/>
+        <w:rPr>
+          <w:rFonts w:ascii="Lucida Console" w:hAnsi="Lucida Console" w:cs="Lucida Console"/>
+          <w:sz w:val="18"/>
+          <w:szCs w:val="18"/>
+        </w:rPr>
+      </w:pPr>
+      <w:r>
+        <w:rPr>
+          <w:rFonts w:ascii="Lucida Console" w:hAnsi="Lucida Console" w:cs="Lucida Console"/>
+          <w:sz w:val="18"/>
+          <w:szCs w:val="18"/>
+        </w:rPr>
+        <w:t>-- Generating done</w:t>
+      </w:r>
+    </w:p>
+    <w:p/>
+    <w:p>
+      <w:pPr>
+        <w:rPr>
+          <w:b/>
+          <w:bCs/>
+          <w:sz w:val="28"/>
+          <w:szCs w:val="28"/>
+        </w:rPr>
+      </w:pPr>
+      <w:r>
+        <w:rPr>
+          <w:b/>
+          <w:bCs/>
+          <w:sz w:val="28"/>
+          <w:szCs w:val="28"/>
+        </w:rPr>
+        <w:t>How it works</w:t>
+      </w:r>
+    </w:p>
+    <w:p>
+      <w:r>
+        <w:t xml:space="preserve">Default build type ve CLI arayüzünden nasıl değiştirilebildiğini gördük. Bununla birlikte hem derleyicide optimisazyonların hepsi kapalı olsa hemde Debug bilgileri ON olsada istediğimiz gibi kontrol edebiliriz. </w:t>
+      </w:r>
+      <w:r>
+        <w:t>Ayrıca derleyiciye bağlı olarak ne tür compiler flag lerin kullanıldığını gördük. Cmake ile çalışırken flag leri açık açık yazdırmak yerine –system-information komutunu CLI de kullanarak çıkan ön ayarların ne olduğunu bulmakta mümkündür. Bir sonraki bölümde farklı derleyiciler ve farklı yapı türleri için compiler flag lerin nasıl kullanılacağını ve ayarlanacağını görecez.</w:t>
+      </w:r>
+    </w:p>
+    <w:p>
+      <w:pPr>
+        <w:rPr>
+          <w:b/>
+          <w:bCs/>
+          <w:sz w:val="28"/>
+          <w:szCs w:val="28"/>
+        </w:rPr>
+      </w:pPr>
+      <w:r>
+        <w:rPr>
+          <w:b/>
+          <w:bCs/>
+          <w:sz w:val="28"/>
+          <w:szCs w:val="28"/>
+        </w:rPr>
+        <w:t>There is more</w:t>
+      </w:r>
+    </w:p>
+    <w:p>
+      <w:r>
+        <w:t>CMAKE_BUILD_TYPE build generator için nasıl kullanıldığını ve değişkenlerinin ne olduğunu gösterdik. Çoğu zaman hem Debug hemde Release modda configure etmek faydalıdır, Mesela Derleyici optimisazyon seviyelerinin değerlendirirken. Tek configuration lu generatorlerde, Unix Makefiles, MSYS veya Ninja, projenin tam reconfigure olması için iki kere çalıştırılması gerekiyor. Cmake ayrı çoklu configure generator de destekler. Bu çoğu zaman birden entegre geliştirme ortamında olur; Visual Studio, Xcode gibi aynı anda hem Debug hemde Release modda çalıştırılabilir. Bunu CMAKE_CONFIGURATION_TYPES değişkeni ile yapılabilir.</w:t>
+      </w:r>
+    </w:p>
+    <w:p>
+      <w:pPr>
+        <w:autoSpaceDE w:val="0"/>
+        <w:autoSpaceDN w:val="0"/>
+        <w:adjustRightInd w:val="0"/>
+        <w:spacing w:after="0" w:line="240" w:lineRule="auto"/>
+        <w:rPr>
+          <w:rFonts w:ascii="Lucida Console" w:hAnsi="Lucida Console" w:cs="Lucida Console"/>
+          <w:sz w:val="18"/>
+          <w:szCs w:val="18"/>
+        </w:rPr>
+      </w:pPr>
+      <w:r>
+        <w:rPr>
+          <w:rFonts w:ascii="Lucida Console" w:hAnsi="Lucida Console" w:cs="Lucida Console"/>
+          <w:sz w:val="18"/>
+          <w:szCs w:val="18"/>
+        </w:rPr>
+        <w:t>$ cmake .. -G "Visual Studio 17 2022 Win64" -D</w:t>
+      </w:r>
+      <w:r>
+        <w:rPr>
+          <w:rFonts w:ascii="Lucida Console" w:hAnsi="Lucida Console" w:cs="Lucida Console"/>
+          <w:sz w:val="18"/>
+          <w:szCs w:val="18"/>
+        </w:rPr>
+        <w:t xml:space="preserve"> </w:t>
+      </w:r>
+      <w:r>
+        <w:rPr>
+          <w:rFonts w:ascii="Lucida Console" w:hAnsi="Lucida Console" w:cs="Lucida Console"/>
+          <w:sz w:val="18"/>
+          <w:szCs w:val="18"/>
+        </w:rPr>
+        <w:t>CMAKE_CONFIGURATION_TYPES="Release,Debug"</w:t>
+      </w:r>
+    </w:p>
+    <w:p>
+      <w:r>
+        <w:t>Bunu şu şekilde de yapabiliriz;</w:t>
+      </w:r>
+    </w:p>
+    <w:p>
+      <w:pPr>
+        <w:rPr>
+          <w:rFonts w:ascii="Lucida Console" w:hAnsi="Lucida Console" w:cs="Lucida Console"/>
+          <w:sz w:val="18"/>
+          <w:szCs w:val="18"/>
+        </w:rPr>
+      </w:pPr>
+      <w:r>
+        <w:rPr>
+          <w:rFonts w:ascii="Lucida Console" w:hAnsi="Lucida Console" w:cs="Lucida Console"/>
+          <w:sz w:val="18"/>
+          <w:szCs w:val="18"/>
+        </w:rPr>
+        <w:t>$ cmake --build . --config Release</w:t>
+      </w:r>
+    </w:p>
+    <w:p/>
     <w:sectPr>
       <w:pgSz w:w="12240" w:h="15840"/>
       <w:pgMar w:top="1440" w:right="1440" w:bottom="1440" w:left="1440" w:header="720" w:footer="720" w:gutter="0"/>
@@ -10887,17 +12205,17 @@
   <w:abstractNum w:abstractNumId="7" w15:restartNumberingAfterBreak="0">
     <w:nsid w:val="708B6640"/>
     <w:multiLevelType w:val="hybridMultilevel"/>
-    <w:tmpl w:val="F0824286"/>
-    <w:lvl w:ilvl="0" w:tplc="04090001">
+    <w:tmpl w:val="05201732"/>
+    <w:lvl w:ilvl="0" w:tplc="0409000F">
       <w:start w:val="1"/>
-      <w:numFmt w:val="bullet"/>
-      <w:lvlText w:val=""/>
+      <w:numFmt w:val="decimal"/>
+      <w:lvlText w:val="%1."/>
       <w:lvlJc w:val="left"/>
       <w:pPr>
         <w:ind w:left="360" w:hanging="360"/>
       </w:pPr>
       <w:rPr>
-        <w:rFonts w:ascii="Symbol" w:hAnsi="Symbol" w:hint="default"/>
+        <w:rFonts w:hint="default"/>
       </w:rPr>
     </w:lvl>
     <w:lvl w:ilvl="1" w:tplc="04090019">
@@ -10970,6 +12288,95 @@
       <w:lvlJc w:val="right"/>
       <w:pPr>
         <w:ind w:left="6120" w:hanging="180"/>
+      </w:pPr>
+    </w:lvl>
+  </w:abstractNum>
+  <w:abstractNum w:abstractNumId="8" w15:restartNumberingAfterBreak="0">
+    <w:nsid w:val="71F87B66"/>
+    <w:multiLevelType w:val="hybridMultilevel"/>
+    <w:tmpl w:val="7834064E"/>
+    <w:lvl w:ilvl="0" w:tplc="0409000F">
+      <w:start w:val="1"/>
+      <w:numFmt w:val="decimal"/>
+      <w:lvlText w:val="%1."/>
+      <w:lvlJc w:val="left"/>
+      <w:pPr>
+        <w:ind w:left="720" w:hanging="360"/>
+      </w:pPr>
+      <w:rPr>
+        <w:rFonts w:hint="default"/>
+      </w:rPr>
+    </w:lvl>
+    <w:lvl w:ilvl="1" w:tplc="04090019" w:tentative="1">
+      <w:start w:val="1"/>
+      <w:numFmt w:val="lowerLetter"/>
+      <w:lvlText w:val="%2."/>
+      <w:lvlJc w:val="left"/>
+      <w:pPr>
+        <w:ind w:left="1440" w:hanging="360"/>
+      </w:pPr>
+    </w:lvl>
+    <w:lvl w:ilvl="2" w:tplc="0409001B" w:tentative="1">
+      <w:start w:val="1"/>
+      <w:numFmt w:val="lowerRoman"/>
+      <w:lvlText w:val="%3."/>
+      <w:lvlJc w:val="right"/>
+      <w:pPr>
+        <w:ind w:left="2160" w:hanging="180"/>
+      </w:pPr>
+    </w:lvl>
+    <w:lvl w:ilvl="3" w:tplc="0409000F" w:tentative="1">
+      <w:start w:val="1"/>
+      <w:numFmt w:val="decimal"/>
+      <w:lvlText w:val="%4."/>
+      <w:lvlJc w:val="left"/>
+      <w:pPr>
+        <w:ind w:left="2880" w:hanging="360"/>
+      </w:pPr>
+    </w:lvl>
+    <w:lvl w:ilvl="4" w:tplc="04090019" w:tentative="1">
+      <w:start w:val="1"/>
+      <w:numFmt w:val="lowerLetter"/>
+      <w:lvlText w:val="%5."/>
+      <w:lvlJc w:val="left"/>
+      <w:pPr>
+        <w:ind w:left="3600" w:hanging="360"/>
+      </w:pPr>
+    </w:lvl>
+    <w:lvl w:ilvl="5" w:tplc="0409001B" w:tentative="1">
+      <w:start w:val="1"/>
+      <w:numFmt w:val="lowerRoman"/>
+      <w:lvlText w:val="%6."/>
+      <w:lvlJc w:val="right"/>
+      <w:pPr>
+        <w:ind w:left="4320" w:hanging="180"/>
+      </w:pPr>
+    </w:lvl>
+    <w:lvl w:ilvl="6" w:tplc="0409000F" w:tentative="1">
+      <w:start w:val="1"/>
+      <w:numFmt w:val="decimal"/>
+      <w:lvlText w:val="%7."/>
+      <w:lvlJc w:val="left"/>
+      <w:pPr>
+        <w:ind w:left="5040" w:hanging="360"/>
+      </w:pPr>
+    </w:lvl>
+    <w:lvl w:ilvl="7" w:tplc="04090019" w:tentative="1">
+      <w:start w:val="1"/>
+      <w:numFmt w:val="lowerLetter"/>
+      <w:lvlText w:val="%8."/>
+      <w:lvlJc w:val="left"/>
+      <w:pPr>
+        <w:ind w:left="5760" w:hanging="360"/>
+      </w:pPr>
+    </w:lvl>
+    <w:lvl w:ilvl="8" w:tplc="0409001B" w:tentative="1">
+      <w:start w:val="1"/>
+      <w:numFmt w:val="lowerRoman"/>
+      <w:lvlText w:val="%9."/>
+      <w:lvlJc w:val="right"/>
+      <w:pPr>
+        <w:ind w:left="6480" w:hanging="180"/>
       </w:pPr>
     </w:lvl>
   </w:abstractNum>
@@ -10996,6 +12403,9 @@
   </w:num>
   <w:num w:numId="8" w16cid:durableId="1825661133">
     <w:abstractNumId w:val="6"/>
+  </w:num>
+  <w:num w:numId="9" w16cid:durableId="1894846429">
+    <w:abstractNumId w:val="8"/>
   </w:num>
 </w:numbering>
 </file>

</xml_diff>